<commit_message>
Plano de negócio revisado
</commit_message>
<xml_diff>
--- a/Documentos/PlanoDeNegocio/PesquisaEPlanoDeNeg16159_16190_16712.docx
+++ b/Documentos/PlanoDeNegocio/PesquisaEPlanoDeNeg16159_16190_16712.docx
@@ -11856,15 +11856,94 @@
         <w:t>Personagem/Mascote:</w:t>
       </w:r>
       <w:r>
-        <w:t xml:space="preserve"> </w:t>
-      </w:r>
-      <w:r>
-        <w:t>não teremos</w:t>
-      </w:r>
-      <w:bookmarkStart w:id="18" w:name="_GoBack"/>
-      <w:bookmarkEnd w:id="18"/>
-      <w:r>
-        <w:t xml:space="preserve"> mascote</w:t>
+        <w:rPr>
+          <w:b/>
+        </w:rPr>
+        <w:t xml:space="preserve"> </w:t>
+      </w:r>
+      <w:r>
+        <w:t>Professor Funcio.</w:t>
+      </w:r>
+    </w:p>
+    <w:p>
+      <w:pPr>
+        <w:pStyle w:val="Corpodetexto"/>
+        <w:spacing w:before="112" w:line="360" w:lineRule="auto"/>
+        <w:ind w:left="159" w:right="125" w:firstLine="737"/>
+        <w:jc w:val="center"/>
+      </w:pPr>
+      <w:r>
+        <w:t>Figura 2 - Personagem</w:t>
+      </w:r>
+    </w:p>
+    <w:p>
+      <w:pPr>
+        <w:pStyle w:val="Corpodetexto"/>
+        <w:spacing w:before="112" w:line="360" w:lineRule="auto"/>
+        <w:ind w:left="159" w:right="125" w:firstLine="737"/>
+        <w:jc w:val="center"/>
+      </w:pPr>
+      <w:r>
+        <w:rPr>
+          <w:noProof/>
+          <w:lang w:eastAsia="pt-BR"/>
+        </w:rPr>
+        <w:drawing>
+          <wp:inline distT="0" distB="0" distL="0" distR="0" wp14:anchorId="0DBD5399" wp14:editId="333CBCD2">
+            <wp:extent cx="2286000" cy="1796143"/>
+            <wp:effectExtent l="0" t="0" r="0" b="0"/>
+            <wp:docPr id="1" name="Imagem 1"/>
+            <wp:cNvGraphicFramePr>
+              <a:graphicFrameLocks xmlns:a="http://schemas.openxmlformats.org/drawingml/2006/main" noChangeAspect="1"/>
+            </wp:cNvGraphicFramePr>
+            <a:graphic xmlns:a="http://schemas.openxmlformats.org/drawingml/2006/main">
+              <a:graphicData uri="http://schemas.openxmlformats.org/drawingml/2006/picture">
+                <pic:pic xmlns:pic="http://schemas.openxmlformats.org/drawingml/2006/picture">
+                  <pic:nvPicPr>
+                    <pic:cNvPr id="0" name="Cópia de ProfFuncio.jpg"/>
+                    <pic:cNvPicPr/>
+                  </pic:nvPicPr>
+                  <pic:blipFill>
+                    <a:blip r:embed="rId15">
+                      <a:extLst>
+                        <a:ext uri="{28A0092B-C50C-407E-A947-70E740481C1C}">
+                          <a14:useLocalDpi xmlns:a14="http://schemas.microsoft.com/office/drawing/2010/main" val="0"/>
+                        </a:ext>
+                      </a:extLst>
+                    </a:blip>
+                    <a:stretch>
+                      <a:fillRect/>
+                    </a:stretch>
+                  </pic:blipFill>
+                  <pic:spPr>
+                    <a:xfrm>
+                      <a:off x="0" y="0"/>
+                      <a:ext cx="2287867" cy="1797610"/>
+                    </a:xfrm>
+                    <a:prstGeom prst="rect">
+                      <a:avLst/>
+                    </a:prstGeom>
+                  </pic:spPr>
+                </pic:pic>
+              </a:graphicData>
+            </a:graphic>
+          </wp:inline>
+        </w:drawing>
+      </w:r>
+    </w:p>
+    <w:p>
+      <w:pPr>
+        <w:pStyle w:val="Corpodetexto"/>
+        <w:spacing w:before="112" w:line="360" w:lineRule="auto"/>
+        <w:ind w:left="159" w:right="125" w:firstLine="737"/>
+        <w:jc w:val="center"/>
+      </w:pPr>
+      <w:r>
+        <w:t>Fonte: Formulado pelos autores</w:t>
+      </w:r>
+      <w:proofErr w:type="gramStart"/>
+      <w:r>
+        <w:t xml:space="preserve">  </w:t>
       </w:r>
     </w:p>
     <w:p>
@@ -11874,6 +11953,7 @@
         <w:ind w:left="159" w:right="125" w:firstLine="737"/>
         <w:jc w:val="both"/>
       </w:pPr>
+      <w:proofErr w:type="gramEnd"/>
       <w:r>
         <w:rPr>
           <w:b/>
@@ -11883,28 +11963,13 @@
       <w:r>
         <w:t xml:space="preserve"> </w:t>
       </w:r>
-      <w:r>
-        <w:t>https://www.youtube.com/watch?v=i1yq9ZUXKko</w:t>
-      </w:r>
-    </w:p>
-    <w:p>
-      <w:pPr>
-        <w:pStyle w:val="Corpodetexto"/>
-        <w:tabs>
-          <w:tab w:val="left" w:pos="1817"/>
-        </w:tabs>
-        <w:spacing w:before="112" w:line="360" w:lineRule="auto"/>
-        <w:ind w:left="159" w:right="125" w:firstLine="737"/>
-        <w:jc w:val="both"/>
-        <w:rPr>
-          <w:b/>
-        </w:rPr>
-      </w:pPr>
-      <w:r>
-        <w:rPr>
-          <w:b/>
-        </w:rPr>
-        <w:tab/>
+      <w:proofErr w:type="gramStart"/>
+      <w:r>
+        <w:t>https</w:t>
+      </w:r>
+      <w:proofErr w:type="gramEnd"/>
+      <w:r>
+        <w:t>://www.youtube.com/watch?v=i1yq9ZUXKko</w:t>
       </w:r>
     </w:p>
     <w:p>
@@ -11913,110 +11978,14 @@
         <w:spacing w:before="112" w:line="360" w:lineRule="auto"/>
         <w:ind w:left="159" w:right="125" w:firstLine="737"/>
         <w:jc w:val="both"/>
-        <w:rPr>
-          <w:b/>
-        </w:rPr>
-      </w:pPr>
-    </w:p>
-    <w:p>
-      <w:pPr>
-        <w:pStyle w:val="Corpodetexto"/>
-        <w:spacing w:before="112" w:line="360" w:lineRule="auto"/>
-        <w:ind w:left="159" w:right="125" w:firstLine="737"/>
-        <w:jc w:val="both"/>
-        <w:rPr>
-          <w:b/>
-        </w:rPr>
-      </w:pPr>
-    </w:p>
-    <w:p>
-      <w:pPr>
-        <w:pStyle w:val="Corpodetexto"/>
-        <w:spacing w:before="112" w:line="360" w:lineRule="auto"/>
-        <w:ind w:left="159" w:right="125" w:firstLine="737"/>
-        <w:jc w:val="both"/>
-        <w:rPr>
-          <w:b/>
-        </w:rPr>
-      </w:pPr>
-    </w:p>
-    <w:p>
-      <w:pPr>
-        <w:pStyle w:val="Corpodetexto"/>
-        <w:spacing w:before="112" w:line="360" w:lineRule="auto"/>
-        <w:ind w:left="159" w:right="125" w:firstLine="737"/>
-        <w:jc w:val="both"/>
-        <w:rPr>
-          <w:b/>
-        </w:rPr>
-      </w:pPr>
-    </w:p>
-    <w:p>
-      <w:pPr>
-        <w:pStyle w:val="Corpodetexto"/>
-        <w:spacing w:before="112" w:line="360" w:lineRule="auto"/>
-        <w:ind w:left="159" w:right="125" w:firstLine="737"/>
-        <w:jc w:val="both"/>
-        <w:rPr>
-          <w:b/>
-        </w:rPr>
-      </w:pPr>
-    </w:p>
-    <w:p>
-      <w:pPr>
-        <w:pStyle w:val="Corpodetexto"/>
-        <w:spacing w:before="112" w:line="360" w:lineRule="auto"/>
-        <w:ind w:left="159" w:right="125" w:firstLine="737"/>
-        <w:jc w:val="both"/>
-        <w:rPr>
-          <w:b/>
-        </w:rPr>
-      </w:pPr>
-    </w:p>
-    <w:p>
-      <w:pPr>
-        <w:pStyle w:val="Corpodetexto"/>
-        <w:spacing w:before="112" w:line="360" w:lineRule="auto"/>
-        <w:ind w:left="159" w:right="125" w:firstLine="737"/>
-        <w:jc w:val="both"/>
-        <w:rPr>
-          <w:b/>
-        </w:rPr>
-      </w:pPr>
-    </w:p>
-    <w:p>
-      <w:pPr>
-        <w:pStyle w:val="Corpodetexto"/>
-        <w:spacing w:before="112" w:line="360" w:lineRule="auto"/>
-        <w:ind w:left="159" w:right="125" w:firstLine="737"/>
-        <w:jc w:val="both"/>
-        <w:rPr>
-          <w:b/>
-        </w:rPr>
-      </w:pPr>
-    </w:p>
-    <w:p>
-      <w:pPr>
-        <w:pStyle w:val="Corpodetexto"/>
-        <w:spacing w:before="112" w:line="360" w:lineRule="auto"/>
-        <w:ind w:left="159" w:right="125" w:firstLine="737"/>
-        <w:jc w:val="both"/>
-        <w:rPr>
-          <w:b/>
-        </w:rPr>
-      </w:pPr>
-    </w:p>
-    <w:p>
-      <w:pPr>
-        <w:pStyle w:val="Corpodetexto"/>
-        <w:spacing w:before="112" w:line="360" w:lineRule="auto"/>
-        <w:ind w:left="159" w:right="125" w:firstLine="737"/>
-        <w:jc w:val="both"/>
-      </w:pPr>
-      <w:r>
-        <w:rPr>
-          <w:b/>
-        </w:rPr>
+      </w:pPr>
+      <w:bookmarkStart w:id="18" w:name="_GoBack"/>
+      <w:bookmarkEnd w:id="18"/>
+      <w:r>
+        <w:rPr>
+          <w:b/>
+        </w:rPr>
+        <w:lastRenderedPageBreak/>
         <w:t>Cartaz:</w:t>
       </w:r>
       <w:r>
@@ -12055,7 +12024,7 @@
           <w:sz w:val="24"/>
           <w:szCs w:val="24"/>
         </w:rPr>
-        <w:fldChar w:fldCharType="begin"/>
+        <w:t>3</w:t>
       </w:r>
       <w:r>
         <w:rPr>
@@ -12064,44 +12033,7 @@
           <w:sz w:val="24"/>
           <w:szCs w:val="24"/>
         </w:rPr>
-        <w:instrText xml:space="preserve"> SEQ Figura \* ARABIC </w:instrText>
-      </w:r>
-      <w:r>
-        <w:rPr>
-          <w:i w:val="0"/>
-          <w:color w:val="000000" w:themeColor="text1"/>
-          <w:sz w:val="24"/>
-          <w:szCs w:val="24"/>
-        </w:rPr>
-        <w:fldChar w:fldCharType="separate"/>
-      </w:r>
-      <w:r>
-        <w:rPr>
-          <w:i w:val="0"/>
-          <w:noProof/>
-          <w:color w:val="000000" w:themeColor="text1"/>
-          <w:sz w:val="24"/>
-          <w:szCs w:val="24"/>
-        </w:rPr>
-        <w:t>2</w:t>
-      </w:r>
-      <w:r>
-        <w:rPr>
-          <w:i w:val="0"/>
-          <w:color w:val="000000" w:themeColor="text1"/>
-          <w:sz w:val="24"/>
-          <w:szCs w:val="24"/>
-        </w:rPr>
-        <w:fldChar w:fldCharType="end"/>
-      </w:r>
-      <w:r>
-        <w:rPr>
-          <w:i w:val="0"/>
-          <w:color w:val="000000" w:themeColor="text1"/>
-          <w:sz w:val="24"/>
-          <w:szCs w:val="24"/>
-        </w:rPr>
-        <w:t xml:space="preserve"> - cartaz</w:t>
+        <w:t>- cartaz</w:t>
       </w:r>
     </w:p>
     <w:p>
@@ -12133,7 +12065,7 @@
                     <pic:cNvPicPr/>
                   </pic:nvPicPr>
                   <pic:blipFill>
-                    <a:blip r:embed="rId15">
+                    <a:blip r:embed="rId16">
                       <a:extLst>
                         <a:ext uri="{28A0092B-C50C-407E-A947-70E740481C1C}">
                           <a14:useLocalDpi xmlns:a14="http://schemas.microsoft.com/office/drawing/2010/main" val="0"/>
@@ -12178,62 +12110,7 @@
           <w:sz w:val="24"/>
           <w:szCs w:val="24"/>
         </w:rPr>
-        <w:t xml:space="preserve">Fonte: </w:t>
-      </w:r>
-      <w:r>
-        <w:rPr>
-          <w:i w:val="0"/>
-          <w:color w:val="000000" w:themeColor="text1"/>
-          <w:sz w:val="24"/>
-          <w:szCs w:val="24"/>
-        </w:rPr>
-        <w:fldChar w:fldCharType="begin"/>
-      </w:r>
-      <w:r>
-        <w:rPr>
-          <w:i w:val="0"/>
-          <w:color w:val="000000" w:themeColor="text1"/>
-          <w:sz w:val="24"/>
-          <w:szCs w:val="24"/>
-        </w:rPr>
-        <w:instrText xml:space="preserve"> SEQ Fonte: \* ARABIC </w:instrText>
-      </w:r>
-      <w:r>
-        <w:rPr>
-          <w:i w:val="0"/>
-          <w:color w:val="000000" w:themeColor="text1"/>
-          <w:sz w:val="24"/>
-          <w:szCs w:val="24"/>
-        </w:rPr>
-        <w:fldChar w:fldCharType="separate"/>
-      </w:r>
-      <w:r>
-        <w:rPr>
-          <w:i w:val="0"/>
-          <w:noProof/>
-          <w:color w:val="000000" w:themeColor="text1"/>
-          <w:sz w:val="24"/>
-          <w:szCs w:val="24"/>
-        </w:rPr>
-        <w:t>1</w:t>
-      </w:r>
-      <w:r>
-        <w:rPr>
-          <w:i w:val="0"/>
-          <w:color w:val="000000" w:themeColor="text1"/>
-          <w:sz w:val="24"/>
-          <w:szCs w:val="24"/>
-        </w:rPr>
-        <w:fldChar w:fldCharType="end"/>
-      </w:r>
-      <w:r>
-        <w:rPr>
-          <w:i w:val="0"/>
-          <w:color w:val="000000" w:themeColor="text1"/>
-          <w:sz w:val="24"/>
-          <w:szCs w:val="24"/>
-        </w:rPr>
-        <w:t xml:space="preserve"> Formulado pelos autores</w:t>
+        <w:t>Fonte: Formulado pelos autores</w:t>
       </w:r>
     </w:p>
     <w:p>
@@ -12528,7 +12405,7 @@
         </w:rPr>
         <w:t>&lt;</w:t>
       </w:r>
-      <w:hyperlink r:id="rId16">
+      <w:hyperlink r:id="rId17">
         <w:r>
           <w:rPr>
             <w:sz w:val="24"/>
@@ -12920,7 +12797,7 @@
         </w:rPr>
         <w:t>&lt;</w:t>
       </w:r>
-      <w:hyperlink r:id="rId17">
+      <w:hyperlink r:id="rId18">
         <w:r>
           <w:rPr>
             <w:sz w:val="24"/>
@@ -13170,7 +13047,7 @@
         </w:rPr>
         <w:t>&lt;</w:t>
       </w:r>
-      <w:hyperlink r:id="rId18">
+      <w:hyperlink r:id="rId19">
         <w:r>
           <w:rPr>
             <w:w w:val="95"/>
@@ -13713,7 +13590,7 @@
           <w:rPr>
             <w:noProof/>
           </w:rPr>
-          <w:t>10</w:t>
+          <w:t>12</w:t>
         </w:r>
         <w:r>
           <w:fldChar w:fldCharType="end"/>
@@ -14913,7 +14790,7 @@
 </file>
 
 <file path=customXml/itemProps1.xml><?xml version="1.0" encoding="utf-8"?>
-<ds:datastoreItem xmlns:ds="http://schemas.openxmlformats.org/officeDocument/2006/customXml" ds:itemID="{4393E5A8-8094-4EB3-85BD-5702EB735727}">
+<ds:datastoreItem xmlns:ds="http://schemas.openxmlformats.org/officeDocument/2006/customXml" ds:itemID="{2F0C5386-A460-4940-94C8-78AAB6337C05}">
   <ds:schemaRefs>
     <ds:schemaRef ds:uri="http://schemas.openxmlformats.org/officeDocument/2006/bibliography"/>
   </ds:schemaRefs>

</xml_diff>

<commit_message>
Plano de negocio adicionado ao relatorio final
</commit_message>
<xml_diff>
--- a/Documentos/PlanoDeNegocio/PesquisaEPlanoDeNeg16159_16190_16712.docx
+++ b/Documentos/PlanoDeNegocio/PesquisaEPlanoDeNeg16159_16190_16712.docx
@@ -8,8 +8,6 @@
         <w:spacing w:before="102" w:line="410" w:lineRule="auto"/>
         <w:ind w:left="2188" w:right="2254"/>
       </w:pPr>
-      <w:bookmarkStart w:id="0" w:name="_GoBack"/>
-      <w:bookmarkEnd w:id="0"/>
       <w:r>
         <w:t>COLÉGIO TÉCNICO DE CAMPINAS DEPARTAMENTO DE INFORMÁTICA</w:t>
       </w:r>
@@ -352,8 +350,8 @@
           <w:sz w:val="30"/>
         </w:rPr>
       </w:pPr>
-      <w:bookmarkStart w:id="1" w:name="Folha_de_rosto"/>
-      <w:bookmarkEnd w:id="1"/>
+      <w:bookmarkStart w:id="0" w:name="Folha_de_rosto"/>
+      <w:bookmarkEnd w:id="0"/>
       <w:r>
         <w:lastRenderedPageBreak/>
         <w:t>COLÉGIO TÉCNICO DE CAMPINAS DEPARTAMENTO DE INFORMÁTICA</w:t>
@@ -437,17 +435,8 @@
           <w:b/>
           <w:sz w:val="24"/>
         </w:rPr>
-        <w:t xml:space="preserve">Matheus Pierre </w:t>
-      </w:r>
-      <w:proofErr w:type="spellStart"/>
-      <w:r>
-        <w:rPr>
-          <w:b/>
-          <w:sz w:val="24"/>
-        </w:rPr>
-        <w:t>Sforça</w:t>
-      </w:r>
-      <w:proofErr w:type="spellEnd"/>
+        <w:t>Matheus Pierre Sforça</w:t>
+      </w:r>
     </w:p>
     <w:p>
       <w:pPr>
@@ -843,17 +832,8 @@
           <w:b/>
           <w:sz w:val="24"/>
         </w:rPr>
-        <w:t xml:space="preserve">Matheus Pierre </w:t>
-      </w:r>
-      <w:proofErr w:type="spellStart"/>
-      <w:r>
-        <w:rPr>
-          <w:b/>
-          <w:sz w:val="24"/>
-        </w:rPr>
-        <w:t>Sforça</w:t>
-      </w:r>
-      <w:proofErr w:type="spellEnd"/>
+        <w:t>Matheus Pierre Sforça</w:t>
+      </w:r>
     </w:p>
     <w:p>
       <w:pPr>
@@ -1311,8 +1291,8 @@
           <w:sz w:val="28"/>
         </w:rPr>
       </w:pPr>
-      <w:bookmarkStart w:id="2" w:name="Sumário"/>
-      <w:bookmarkEnd w:id="2"/>
+      <w:bookmarkStart w:id="1" w:name="Sumário"/>
+      <w:bookmarkEnd w:id="1"/>
       <w:r>
         <w:rPr>
           <w:b/>
@@ -6407,10 +6387,10 @@
         <w:ind w:left="159" w:right="158" w:firstLine="737"/>
         <w:jc w:val="both"/>
       </w:pPr>
-      <w:bookmarkStart w:id="3" w:name="Introdução"/>
-      <w:bookmarkStart w:id="4" w:name="_bookmark0"/>
+      <w:bookmarkStart w:id="2" w:name="Introdução"/>
+      <w:bookmarkStart w:id="3" w:name="_bookmark0"/>
+      <w:bookmarkEnd w:id="2"/>
       <w:bookmarkEnd w:id="3"/>
-      <w:bookmarkEnd w:id="4"/>
       <w:r>
         <w:t>O</w:t>
       </w:r>
@@ -7366,10 +7346,10 @@
         <w:ind w:left="159" w:right="156" w:firstLine="737"/>
         <w:jc w:val="both"/>
       </w:pPr>
-      <w:bookmarkStart w:id="5" w:name="Objetivo_de_Engenharia"/>
-      <w:bookmarkStart w:id="6" w:name="_bookmark1"/>
+      <w:bookmarkStart w:id="4" w:name="Objetivo_de_Engenharia"/>
+      <w:bookmarkStart w:id="5" w:name="_bookmark1"/>
+      <w:bookmarkEnd w:id="4"/>
       <w:bookmarkEnd w:id="5"/>
-      <w:bookmarkEnd w:id="6"/>
       <w:r>
         <w:t>Queremos</w:t>
       </w:r>
@@ -8703,10 +8683,10 @@
         <w:ind w:left="159" w:right="158" w:firstLine="737"/>
         <w:jc w:val="both"/>
       </w:pPr>
-      <w:bookmarkStart w:id="7" w:name="Materiais_e_métodos"/>
-      <w:bookmarkStart w:id="8" w:name="_bookmark2"/>
+      <w:bookmarkStart w:id="6" w:name="Materiais_e_métodos"/>
+      <w:bookmarkStart w:id="7" w:name="_bookmark2"/>
+      <w:bookmarkEnd w:id="6"/>
       <w:bookmarkEnd w:id="7"/>
-      <w:bookmarkEnd w:id="8"/>
       <w:r>
         <w:t xml:space="preserve">A aplicação será </w:t>
       </w:r>
@@ -9702,14 +9682,14 @@
           <w:sz w:val="32"/>
         </w:rPr>
       </w:pPr>
-      <w:bookmarkStart w:id="9" w:name="Análise_de_mercado_"/>
-      <w:bookmarkStart w:id="10" w:name="Análise_setorial"/>
-      <w:bookmarkStart w:id="11" w:name="_bookmark3"/>
-      <w:bookmarkStart w:id="12" w:name="_bookmark4"/>
+      <w:bookmarkStart w:id="8" w:name="Análise_de_mercado_"/>
+      <w:bookmarkStart w:id="9" w:name="Análise_setorial"/>
+      <w:bookmarkStart w:id="10" w:name="_bookmark3"/>
+      <w:bookmarkStart w:id="11" w:name="_bookmark4"/>
+      <w:bookmarkEnd w:id="8"/>
       <w:bookmarkEnd w:id="9"/>
       <w:bookmarkEnd w:id="10"/>
       <w:bookmarkEnd w:id="11"/>
-      <w:bookmarkEnd w:id="12"/>
       <w:r>
         <w:t>Análise</w:t>
       </w:r>
@@ -10398,21 +10378,7 @@
         <w:rPr>
           <w:sz w:val="24"/>
         </w:rPr>
-        <w:t xml:space="preserve">no mercado são: </w:t>
-      </w:r>
-      <w:proofErr w:type="spellStart"/>
-      <w:r>
-        <w:rPr>
-          <w:sz w:val="24"/>
-        </w:rPr>
-        <w:t>Stoodi</w:t>
-      </w:r>
-      <w:proofErr w:type="spellEnd"/>
-      <w:r>
-        <w:rPr>
-          <w:sz w:val="24"/>
-        </w:rPr>
-        <w:t>, Descomplica e Oficina do</w:t>
+        <w:t>no mercado são: Stoodi, Descomplica e Oficina do</w:t>
       </w:r>
       <w:r>
         <w:rPr>
@@ -10670,10 +10636,10 @@
           <w:sz w:val="32"/>
         </w:rPr>
       </w:pPr>
-      <w:bookmarkStart w:id="13" w:name="Nicho_de_mercado"/>
-      <w:bookmarkStart w:id="14" w:name="_bookmark5"/>
+      <w:bookmarkStart w:id="12" w:name="Nicho_de_mercado"/>
+      <w:bookmarkStart w:id="13" w:name="_bookmark5"/>
+      <w:bookmarkEnd w:id="12"/>
       <w:bookmarkEnd w:id="13"/>
-      <w:bookmarkEnd w:id="14"/>
       <w:r>
         <w:t>Nicho de</w:t>
       </w:r>
@@ -10922,10 +10888,10 @@
         <w:ind w:right="0" w:hanging="571"/>
         <w:jc w:val="both"/>
       </w:pPr>
-      <w:bookmarkStart w:id="15" w:name="Análise_swot"/>
-      <w:bookmarkStart w:id="16" w:name="_bookmark6"/>
+      <w:bookmarkStart w:id="14" w:name="Análise_swot"/>
+      <w:bookmarkStart w:id="15" w:name="_bookmark6"/>
+      <w:bookmarkEnd w:id="14"/>
       <w:bookmarkEnd w:id="15"/>
-      <w:bookmarkEnd w:id="16"/>
       <w:r>
         <w:t>Análise</w:t>
       </w:r>
@@ -10962,13 +10928,11 @@
         <w:ind w:left="2188" w:right="2193"/>
         <w:jc w:val="both"/>
         <w:rPr>
-          <w:b/>
           <w:sz w:val="20"/>
         </w:rPr>
       </w:pPr>
       <w:r>
         <w:rPr>
-          <w:b/>
           <w:sz w:val="20"/>
         </w:rPr>
         <w:t>Tabela 1 – SWOT</w:t>
@@ -10980,7 +10944,6 @@
         <w:spacing w:before="5" w:line="360" w:lineRule="auto"/>
         <w:jc w:val="both"/>
         <w:rPr>
-          <w:b/>
           <w:sz w:val="16"/>
         </w:rPr>
       </w:pPr>
@@ -11001,7 +10964,6 @@
         <w:spacing w:before="7" w:line="360" w:lineRule="auto"/>
         <w:jc w:val="both"/>
         <w:rPr>
-          <w:b/>
           <w:sz w:val="9"/>
         </w:rPr>
       </w:pPr>
@@ -11015,20 +10977,17 @@
         <w:ind w:left="991"/>
         <w:jc w:val="both"/>
         <w:rPr>
-          <w:b/>
           <w:sz w:val="20"/>
         </w:rPr>
       </w:pPr>
       <w:r>
         <w:rPr>
-          <w:b/>
           <w:sz w:val="20"/>
         </w:rPr>
         <w:t>Forças</w:t>
       </w:r>
       <w:r>
         <w:rPr>
-          <w:b/>
           <w:sz w:val="20"/>
         </w:rPr>
         <w:tab/>
@@ -11041,7 +11000,6 @@
         <w:spacing w:before="6" w:line="360" w:lineRule="auto"/>
         <w:jc w:val="both"/>
         <w:rPr>
-          <w:b/>
           <w:sz w:val="21"/>
         </w:rPr>
       </w:pPr>
@@ -11256,20 +11214,17 @@
         <w:ind w:left="991"/>
         <w:jc w:val="both"/>
         <w:rPr>
-          <w:b/>
           <w:sz w:val="20"/>
         </w:rPr>
       </w:pPr>
       <w:r>
         <w:rPr>
-          <w:b/>
           <w:sz w:val="20"/>
         </w:rPr>
         <w:t>Oportunidades</w:t>
       </w:r>
       <w:r>
         <w:rPr>
-          <w:b/>
           <w:sz w:val="20"/>
         </w:rPr>
         <w:tab/>
@@ -11282,7 +11237,6 @@
         <w:spacing w:before="5" w:line="360" w:lineRule="auto"/>
         <w:jc w:val="both"/>
         <w:rPr>
-          <w:b/>
           <w:sz w:val="22"/>
         </w:rPr>
       </w:pPr>
@@ -11290,7 +11244,7 @@
     <w:p>
       <w:pPr>
         <w:spacing w:line="360" w:lineRule="auto"/>
-        <w:ind w:left="4766"/>
+        <w:ind w:left="2160" w:firstLine="720"/>
         <w:jc w:val="both"/>
         <w:rPr>
           <w:sz w:val="20"/>
@@ -11541,10 +11495,10 @@
         <w:ind w:left="159" w:right="158" w:firstLine="737"/>
         <w:jc w:val="both"/>
       </w:pPr>
-      <w:bookmarkStart w:id="17" w:name="Missão,_Visão_e_Valores"/>
-      <w:bookmarkStart w:id="18" w:name="_bookmark7"/>
+      <w:bookmarkStart w:id="16" w:name="Missão,_Visão_e_Valores"/>
+      <w:bookmarkStart w:id="17" w:name="_bookmark7"/>
+      <w:bookmarkEnd w:id="16"/>
       <w:bookmarkEnd w:id="17"/>
-      <w:bookmarkEnd w:id="18"/>
       <w:r>
         <w:rPr>
           <w:b/>
@@ -12106,6 +12060,7 @@
         <w:ind w:left="159" w:right="125" w:firstLine="737"/>
         <w:jc w:val="both"/>
       </w:pPr>
+      <w:bookmarkStart w:id="18" w:name="_GoBack"/>
       <w:r>
         <w:rPr>
           <w:noProof/>
@@ -12153,6 +12108,7 @@
           </wp:inline>
         </w:drawing>
       </w:r>
+      <w:bookmarkEnd w:id="18"/>
     </w:p>
     <w:p>
       <w:pPr>
@@ -13652,7 +13608,7 @@
           <w:rPr>
             <w:noProof/>
           </w:rPr>
-          <w:t>12</w:t>
+          <w:t>11</w:t>
         </w:r>
         <w:r>
           <w:fldChar w:fldCharType="end"/>
@@ -14852,7 +14808,7 @@
 </file>
 
 <file path=customXml/itemProps1.xml><?xml version="1.0" encoding="utf-8"?>
-<ds:datastoreItem xmlns:ds="http://schemas.openxmlformats.org/officeDocument/2006/customXml" ds:itemID="{8B26EE60-7315-4D35-968C-6CDDA472DD39}">
+<ds:datastoreItem xmlns:ds="http://schemas.openxmlformats.org/officeDocument/2006/customXml" ds:itemID="{AF69E9F3-3038-4AD2-98C0-F05C2676B09C}">
   <ds:schemaRefs>
     <ds:schemaRef ds:uri="http://schemas.openxmlformats.org/officeDocument/2006/bibliography"/>
   </ds:schemaRefs>

</xml_diff>